<commit_message>
Epic1,Vita Mostova: change report details
</commit_message>
<xml_diff>
--- a/ai_13/vita_mostova/epic1/Practice_ Lab_Report_Template.docx – копія.docx
+++ b/ai_13/vita_mostova/epic1/Practice_ Lab_Report_Template.docx – копія.docx
@@ -63,34 +63,48 @@
           <w:rFonts w:ascii="Times New Roman" w:eastAsia="Times New Roman" w:hAnsi="Times New Roman" w:cs="Times New Roman"/>
         </w:rPr>
       </w:pPr>
+    </w:p>
+    <w:p>
+      <w:pPr>
+        <w:rPr>
+          <w:rFonts w:ascii="Times New Roman" w:eastAsia="Times New Roman" w:hAnsi="Times New Roman" w:cs="Times New Roman"/>
+        </w:rPr>
+      </w:pPr>
+    </w:p>
+    <w:p>
+      <w:pPr>
+        <w:rPr>
+          <w:rFonts w:ascii="Times New Roman" w:eastAsia="Times New Roman" w:hAnsi="Times New Roman" w:cs="Times New Roman"/>
+        </w:rPr>
+      </w:pPr>
+      <w:r>
+        <w:rPr>
+          <w:rFonts w:ascii="Times New Roman" w:eastAsia="Times New Roman" w:hAnsi="Times New Roman" w:cs="Times New Roman"/>
+          <w:lang w:val="en-US"/>
+        </w:rPr>
+        <w:t xml:space="preserve">                                                               </w:t>
+      </w:r>
       <w:r>
         <w:rPr>
           <w:noProof/>
         </w:rPr>
         <w:drawing>
-          <wp:anchor distT="0" distB="0" distL="114300" distR="114300" simplePos="0" relativeHeight="251658240" behindDoc="0" locked="0" layoutInCell="1" hidden="0" allowOverlap="1">
-            <wp:simplePos x="0" y="0"/>
-            <wp:positionH relativeFrom="column">
-              <wp:posOffset>2442210</wp:posOffset>
-            </wp:positionH>
-            <wp:positionV relativeFrom="paragraph">
-              <wp:posOffset>196850</wp:posOffset>
-            </wp:positionV>
-            <wp:extent cx="1695450" cy="2087227"/>
-            <wp:effectExtent l="0" t="0" r="0" b="0"/>
-            <wp:wrapNone/>
-            <wp:docPr id="4" name="image1.png"/>
-            <wp:cNvGraphicFramePr/>
+          <wp:inline distT="0" distB="0" distL="0" distR="0" wp14:anchorId="69E7C052" wp14:editId="7AC9FB14">
+            <wp:extent cx="1750186" cy="1660754"/>
+            <wp:effectExtent l="0" t="0" r="2540" b="0"/>
+            <wp:docPr id="6" name="Рисунок 6"/>
+            <wp:cNvGraphicFramePr>
+              <a:graphicFrameLocks xmlns:a="http://schemas.openxmlformats.org/drawingml/2006/main" noChangeAspect="1"/>
+            </wp:cNvGraphicFramePr>
             <a:graphic xmlns:a="http://schemas.openxmlformats.org/drawingml/2006/main">
               <a:graphicData uri="http://schemas.openxmlformats.org/drawingml/2006/picture">
                 <pic:pic xmlns:pic="http://schemas.openxmlformats.org/drawingml/2006/picture">
                   <pic:nvPicPr>
-                    <pic:cNvPr id="0" name="image1.png"/>
-                    <pic:cNvPicPr preferRelativeResize="0"/>
+                    <pic:cNvPr id="1" name=""/>
+                    <pic:cNvPicPr/>
                   </pic:nvPicPr>
                   <pic:blipFill>
                     <a:blip r:embed="rId9"/>
-                    <a:srcRect/>
                     <a:stretch>
                       <a:fillRect/>
                     </a:stretch>
@@ -98,59 +112,21 @@
                   <pic:spPr>
                     <a:xfrm>
                       <a:off x="0" y="0"/>
-                      <a:ext cx="1695450" cy="2087227"/>
+                      <a:ext cx="1773264" cy="1682653"/>
                     </a:xfrm>
                     <a:prstGeom prst="rect">
                       <a:avLst/>
                     </a:prstGeom>
-                    <a:ln/>
                   </pic:spPr>
                 </pic:pic>
               </a:graphicData>
             </a:graphic>
-          </wp:anchor>
+          </wp:inline>
         </w:drawing>
       </w:r>
     </w:p>
     <w:p>
       <w:pPr>
-        <w:ind w:right="560"/>
-        <w:rPr>
-          <w:rFonts w:ascii="Times New Roman" w:eastAsia="Times New Roman" w:hAnsi="Times New Roman" w:cs="Times New Roman"/>
-        </w:rPr>
-      </w:pPr>
-    </w:p>
-    <w:p>
-      <w:pPr>
-        <w:ind w:right="140"/>
-        <w:rPr>
-          <w:rFonts w:ascii="Times New Roman" w:eastAsia="Times New Roman" w:hAnsi="Times New Roman" w:cs="Times New Roman"/>
-        </w:rPr>
-      </w:pPr>
-    </w:p>
-    <w:p>
-      <w:pPr>
-        <w:rPr>
-          <w:rFonts w:ascii="Times New Roman" w:eastAsia="Times New Roman" w:hAnsi="Times New Roman" w:cs="Times New Roman"/>
-        </w:rPr>
-      </w:pPr>
-    </w:p>
-    <w:p>
-      <w:pPr>
-        <w:rPr>
-          <w:rFonts w:ascii="Times New Roman" w:eastAsia="Times New Roman" w:hAnsi="Times New Roman" w:cs="Times New Roman"/>
-        </w:rPr>
-      </w:pPr>
-    </w:p>
-    <w:p>
-      <w:pPr>
-        <w:rPr>
-          <w:rFonts w:ascii="Times New Roman" w:eastAsia="Times New Roman" w:hAnsi="Times New Roman" w:cs="Times New Roman"/>
-        </w:rPr>
-      </w:pPr>
-    </w:p>
-    <w:p>
-      <w:pPr>
         <w:rPr>
           <w:rFonts w:ascii="Times New Roman" w:eastAsia="Times New Roman" w:hAnsi="Times New Roman" w:cs="Times New Roman"/>
         </w:rPr>
@@ -159,7 +135,6 @@
     <w:p>
       <w:pPr>
         <w:spacing w:line="240" w:lineRule="auto"/>
-        <w:jc w:val="center"/>
         <w:rPr>
           <w:rFonts w:ascii="Times New Roman" w:eastAsia="Times New Roman" w:hAnsi="Times New Roman" w:cs="Times New Roman"/>
           <w:b/>
@@ -167,18 +142,13 @@
           <w:szCs w:val="40"/>
         </w:rPr>
       </w:pPr>
-    </w:p>
-    <w:p>
-      <w:pPr>
-        <w:spacing w:line="240" w:lineRule="auto"/>
-        <w:jc w:val="center"/>
-        <w:rPr>
-          <w:rFonts w:ascii="Times New Roman" w:eastAsia="Times New Roman" w:hAnsi="Times New Roman" w:cs="Times New Roman"/>
-          <w:b/>
-          <w:sz w:val="40"/>
-          <w:szCs w:val="40"/>
-        </w:rPr>
-      </w:pPr>
+      <w:r>
+        <w:rPr>
+          <w:rFonts w:ascii="Times New Roman" w:eastAsia="Times New Roman" w:hAnsi="Times New Roman" w:cs="Times New Roman"/>
+          <w:lang w:val="en-US"/>
+        </w:rPr>
+        <w:t xml:space="preserve">                                                                                 </w:t>
+      </w:r>
       <w:r>
         <w:rPr>
           <w:rFonts w:ascii="Times New Roman" w:eastAsia="Times New Roman" w:hAnsi="Times New Roman" w:cs="Times New Roman"/>
@@ -12944,33 +12914,31 @@
       <w:r>
         <w:t xml:space="preserve"> </w:t>
       </w:r>
-      <w:hyperlink r:id="rId31" w:history="1">
-        <w:r>
-          <w:rPr>
-            <w:rStyle w:val="af"/>
-          </w:rPr>
-          <w:t>https://github.com/artificial-intelligence-department/ai_programming_playground/blob/main/ai_13/vita_mostova/epic1/practical01.cpp</w:t>
-        </w:r>
-      </w:hyperlink>
+      <w:r>
+        <w:rPr>
+          <w:rStyle w:val="af"/>
+        </w:rPr>
+        <w:t>https://github.com/EvheniiOrza/Epic-1_group6_shi3/pull/10</w:t>
+      </w:r>
+    </w:p>
+    <w:p>
+      <w:pPr>
+        <w:rPr>
+          <w:rFonts w:ascii="Times New Roman" w:eastAsia="Times New Roman" w:hAnsi="Times New Roman" w:cs="Times New Roman"/>
+          <w:sz w:val="24"/>
+          <w:szCs w:val="24"/>
+        </w:rPr>
+      </w:pPr>
+      <w:r>
+        <w:rPr>
+          <w:rFonts w:ascii="Times New Roman" w:eastAsia="Times New Roman" w:hAnsi="Times New Roman" w:cs="Times New Roman"/>
+          <w:sz w:val="24"/>
+          <w:szCs w:val="24"/>
+        </w:rPr>
+        <w:t xml:space="preserve"> </w:t>
+      </w:r>
       <w:bookmarkStart w:id="0" w:name="_GoBack"/>
       <w:bookmarkEnd w:id="0"/>
-    </w:p>
-    <w:p>
-      <w:pPr>
-        <w:rPr>
-          <w:rFonts w:ascii="Times New Roman" w:eastAsia="Times New Roman" w:hAnsi="Times New Roman" w:cs="Times New Roman"/>
-          <w:sz w:val="24"/>
-          <w:szCs w:val="24"/>
-        </w:rPr>
-      </w:pPr>
-      <w:r>
-        <w:rPr>
-          <w:rFonts w:ascii="Times New Roman" w:eastAsia="Times New Roman" w:hAnsi="Times New Roman" w:cs="Times New Roman"/>
-          <w:sz w:val="24"/>
-          <w:szCs w:val="24"/>
-        </w:rPr>
-        <w:t xml:space="preserve"> </w:t>
-      </w:r>
     </w:p>
     <w:p>
       <w:pPr>
@@ -13047,7 +13015,7 @@
                     <pic:cNvPicPr/>
                   </pic:nvPicPr>
                   <pic:blipFill>
-                    <a:blip r:embed="rId32"/>
+                    <a:blip r:embed="rId31"/>
                     <a:stretch>
                       <a:fillRect/>
                     </a:stretch>
@@ -14195,8 +14163,8 @@
       </w:pPr>
     </w:p>
     <w:sectPr>
-      <w:footerReference w:type="default" r:id="rId33"/>
-      <w:footerReference w:type="first" r:id="rId34"/>
+      <w:footerReference w:type="default" r:id="rId32"/>
+      <w:footerReference w:type="first" r:id="rId33"/>
       <w:pgSz w:w="11906" w:h="16838"/>
       <w:pgMar w:top="1134" w:right="850" w:bottom="1134" w:left="1134" w:header="708" w:footer="708" w:gutter="0"/>
       <w:pgNumType w:start="1"/>
@@ -16928,7 +16896,7 @@
 </file>
 
 <file path=customXml/itemProps2.xml><?xml version="1.0" encoding="utf-8"?>
-<ds:datastoreItem xmlns:ds="http://schemas.openxmlformats.org/officeDocument/2006/customXml" ds:itemID="{104973F3-5D4E-48BA-8025-49EF6E290689}">
+<ds:datastoreItem xmlns:ds="http://schemas.openxmlformats.org/officeDocument/2006/customXml" ds:itemID="{B506DF4B-961B-4548-9BA6-372B9AB0DA65}">
   <ds:schemaRefs>
     <ds:schemaRef ds:uri="http://schemas.openxmlformats.org/officeDocument/2006/bibliography"/>
   </ds:schemaRefs>

</xml_diff>